<commit_message>
completed the International Market Evaluation
</commit_message>
<xml_diff>
--- a/Section 3/Marketing Strategy (4 P's) Evaluation/Marketing Startegy (4 P's) Evaluation.docx
+++ b/Section 3/Marketing Strategy (4 P's) Evaluation/Marketing Startegy (4 P's) Evaluation.docx
@@ -143,23 +143,7 @@
           <w:sz w:val="24"/>
           <w:szCs w:val="24"/>
         </w:rPr>
-        <w:t xml:space="preserve">In China, </w:t>
-      </w:r>
-      <w:r>
-        <w:rPr>
-          <w:rFonts w:ascii="Times New Roman" w:hAnsi="Times New Roman" w:cs="Times New Roman"/>
-          <w:sz w:val="24"/>
-          <w:szCs w:val="24"/>
-        </w:rPr>
-        <w:t>nestle</w:t>
-      </w:r>
-      <w:r>
-        <w:rPr>
-          <w:rFonts w:ascii="Times New Roman" w:hAnsi="Times New Roman" w:cs="Times New Roman"/>
-          <w:sz w:val="24"/>
-          <w:szCs w:val="24"/>
-        </w:rPr>
-        <w:t xml:space="preserve"> focuses on a variety of products, including dairy items like Nestle milk and Nestle slim, popular chocolates such as KitKat, Munch, Éclairs, Polo, and Milky Bar, and the globally renowned coffee brand, Nescafe. Additionally, Nestle introduces specific products like Alpino chocolate to target the gifting segment, recognizing and aligning with local cultural practices.</w:t>
+        <w:t>In China, nestle focuses on a variety of products, including dairy items like Nestle milk and Nestle slim, popular chocolates such as KitKat, Munch, Éclairs, Polo, and Milky Bar, and the globally renowned coffee brand, Nescafe. Additionally, Nestle introduces specific products like Alpino chocolate to target the gifting segment, recognizing and aligning with local cultural practices.</w:t>
       </w:r>
     </w:p>
     <w:p>
@@ -714,23 +698,7 @@
           <w:sz w:val="24"/>
           <w:szCs w:val="24"/>
         </w:rPr>
-        <w:t xml:space="preserve">In China, Nestle's pricing strategy is based on the perceived quality of the product. For example, the pricing of Maggi, a popular instant noodles brand, is positioned slightly higher compared to other instant noodles brands in the market. This is attributed to the perceived value of the product, where customers are willing to pay extra for better quality. Nestle also follows a competitive pricing strategy in the chocolate segment, with prices similar to competitors like Cadbury. The strategy involves launching different Stock Keeping Units (SKUs) at various price points to cater to a diverse customer base. Additionally, </w:t>
-      </w:r>
-      <w:r>
-        <w:rPr>
-          <w:rFonts w:ascii="Times New Roman" w:hAnsi="Times New Roman" w:cs="Times New Roman"/>
-          <w:sz w:val="24"/>
-          <w:szCs w:val="24"/>
-        </w:rPr>
-        <w:t>nestle</w:t>
-      </w:r>
-      <w:r>
-        <w:rPr>
-          <w:rFonts w:ascii="Times New Roman" w:hAnsi="Times New Roman" w:cs="Times New Roman"/>
-          <w:sz w:val="24"/>
-          <w:szCs w:val="24"/>
-        </w:rPr>
-        <w:t xml:space="preserve"> offers bulk discounts in various stores like Walmart and Tesco to appeal to different consumer segments.</w:t>
+        <w:t>In China, Nestle's pricing strategy is based on the perceived quality of the product. For example, the pricing of Maggi, a popular instant noodles brand, is positioned slightly higher compared to other instant noodles brands in the market. This is attributed to the perceived value of the product, where customers are willing to pay extra for better quality. Nestle also follows a competitive pricing strategy in the chocolate segment, with prices similar to competitors like Cadbury. The strategy involves launching different Stock Keeping Units (SKUs) at various price points to cater to a diverse customer base. Additionally, nestle offers bulk discounts in various stores like Walmart and Tesco to appeal to different consumer segments.</w:t>
       </w:r>
     </w:p>
     <w:p>
@@ -1557,11 +1525,7 @@
           <w:szCs w:val="24"/>
         </w:rPr>
       </w:pPr>
-    </w:p>
-    <w:p>
-      <w:pPr>
-        <w:spacing w:line="276" w:lineRule="auto"/>
-        <w:jc w:val="both"/>
+      <w:r>
         <w:rPr>
           <w:rFonts w:ascii="Times New Roman" w:hAnsi="Times New Roman" w:cs="Times New Roman"/>
           <w:b/>
@@ -1569,15 +1533,6 @@
           <w:sz w:val="24"/>
           <w:szCs w:val="24"/>
         </w:rPr>
-      </w:pPr>
-      <w:r>
-        <w:rPr>
-          <w:rFonts w:ascii="Times New Roman" w:hAnsi="Times New Roman" w:cs="Times New Roman"/>
-          <w:b/>
-          <w:bCs/>
-          <w:sz w:val="24"/>
-          <w:szCs w:val="24"/>
-        </w:rPr>
         <w:t>Promotion (Advertisement) Strategy</w:t>
       </w:r>
     </w:p>
@@ -1616,91 +1571,35 @@
           <w:sz w:val="24"/>
           <w:szCs w:val="24"/>
         </w:rPr>
+        <w:t xml:space="preserve">In China, nestle has a strong presence and focuses on extensive advertising and marketing for its individual brands and products. The company uses various advertising channels, including TV, </w:t>
+      </w:r>
+      <w:r>
+        <w:rPr>
+          <w:rFonts w:ascii="Times New Roman" w:hAnsi="Times New Roman" w:cs="Times New Roman"/>
+          <w:sz w:val="24"/>
+          <w:szCs w:val="24"/>
+        </w:rPr>
         <w:lastRenderedPageBreak/>
-        <w:t xml:space="preserve">In China, </w:t>
-      </w:r>
-      <w:r>
-        <w:rPr>
-          <w:rFonts w:ascii="Times New Roman" w:hAnsi="Times New Roman" w:cs="Times New Roman"/>
-          <w:sz w:val="24"/>
-          <w:szCs w:val="24"/>
-        </w:rPr>
-        <w:t>nestle</w:t>
-      </w:r>
-      <w:r>
-        <w:rPr>
-          <w:rFonts w:ascii="Times New Roman" w:hAnsi="Times New Roman" w:cs="Times New Roman"/>
-          <w:sz w:val="24"/>
-          <w:szCs w:val="24"/>
-        </w:rPr>
-        <w:t xml:space="preserve"> has a strong presence and focuses on extensive advertising and marketing for its individual brands and products. The company uses various advertising channels, including TV, hoardings, print, online ads, etc. For example, when Nescafe was introduced to the market, </w:t>
-      </w:r>
-      <w:r>
-        <w:rPr>
-          <w:rFonts w:ascii="Times New Roman" w:hAnsi="Times New Roman" w:cs="Times New Roman"/>
-          <w:sz w:val="24"/>
-          <w:szCs w:val="24"/>
-        </w:rPr>
-        <w:t>nestle</w:t>
-      </w:r>
-      <w:r>
-        <w:rPr>
-          <w:rFonts w:ascii="Times New Roman" w:hAnsi="Times New Roman" w:cs="Times New Roman"/>
-          <w:sz w:val="24"/>
-          <w:szCs w:val="24"/>
-        </w:rPr>
-        <w:t xml:space="preserve"> created Nescafe tunes, which are still remembered today. The promotion of Maggi, associated with easy-to-prepare two-minute snacks for mothers, has made it popular among kids and mothers. Nestle's advertising strategy emphasizes the quality and nutritional values of its products. Maggi and Nescafe's strong presence at the ground level contributes to boosting sales and promotions.</w:t>
-      </w:r>
-    </w:p>
-    <w:p>
-      <w:pPr>
-        <w:spacing w:line="276" w:lineRule="auto"/>
-        <w:jc w:val="both"/>
-        <w:rPr>
-          <w:rFonts w:ascii="Times New Roman" w:hAnsi="Times New Roman" w:cs="Times New Roman"/>
-          <w:sz w:val="24"/>
-          <w:szCs w:val="24"/>
-        </w:rPr>
-      </w:pPr>
-      <w:r>
-        <w:rPr>
-          <w:rFonts w:ascii="Times New Roman" w:hAnsi="Times New Roman" w:cs="Times New Roman"/>
-          <w:sz w:val="24"/>
-          <w:szCs w:val="24"/>
-        </w:rPr>
-        <w:t xml:space="preserve">In the United States, </w:t>
-      </w:r>
-      <w:r>
-        <w:rPr>
-          <w:rFonts w:ascii="Times New Roman" w:hAnsi="Times New Roman" w:cs="Times New Roman"/>
-          <w:sz w:val="24"/>
-          <w:szCs w:val="24"/>
-        </w:rPr>
-        <w:t>nestle</w:t>
-      </w:r>
-      <w:r>
-        <w:rPr>
-          <w:rFonts w:ascii="Times New Roman" w:hAnsi="Times New Roman" w:cs="Times New Roman"/>
-          <w:sz w:val="24"/>
-          <w:szCs w:val="24"/>
-        </w:rPr>
-        <w:t xml:space="preserve"> continues its comprehensive advertising and marketing approach, utilizing various media such as TV, posters, print, online ads, and more. The company employs a range of promotional tactics to build brand awareness. For instance, KitKat, a famous Nestle brand, has a clear marketing message of "Have a Break, have a </w:t>
-      </w:r>
-      <w:r>
-        <w:rPr>
-          <w:rFonts w:ascii="Times New Roman" w:hAnsi="Times New Roman" w:cs="Times New Roman"/>
-          <w:sz w:val="24"/>
-          <w:szCs w:val="24"/>
-        </w:rPr>
-        <w:t>KitKat</w:t>
-      </w:r>
-      <w:r>
-        <w:rPr>
-          <w:rFonts w:ascii="Times New Roman" w:hAnsi="Times New Roman" w:cs="Times New Roman"/>
-          <w:sz w:val="24"/>
-          <w:szCs w:val="24"/>
-        </w:rPr>
-        <w:t>," which has become associated with the brand. Nestle consistently uses all available media channels to implement its promotional strategy, ensuring a strong product portfolio that distinguishes it from competitors.</w:t>
+        <w:t>hoardings, print, online ads, etc. For example, when Nescafe was introduced to the market, nestle created Nescafe tunes, which are still remembered today. The promotion of Maggi, associated with easy-to-prepare two-minute snacks for mothers, has made it popular among kids and mothers. Nestle's advertising strategy emphasizes the quality and nutritional values of its products. Maggi and Nescafe's strong presence at the ground level contributes to boosting sales and promotions.</w:t>
+      </w:r>
+    </w:p>
+    <w:p>
+      <w:pPr>
+        <w:spacing w:line="276" w:lineRule="auto"/>
+        <w:jc w:val="both"/>
+        <w:rPr>
+          <w:rFonts w:ascii="Times New Roman" w:hAnsi="Times New Roman" w:cs="Times New Roman"/>
+          <w:sz w:val="24"/>
+          <w:szCs w:val="24"/>
+        </w:rPr>
+      </w:pPr>
+      <w:r>
+        <w:rPr>
+          <w:rFonts w:ascii="Times New Roman" w:hAnsi="Times New Roman" w:cs="Times New Roman"/>
+          <w:sz w:val="24"/>
+          <w:szCs w:val="24"/>
+        </w:rPr>
+        <w:t>In the United States, nestle continues its comprehensive advertising and marketing approach, utilizing various media such as TV, posters, print, online ads, and more. The company employs a range of promotional tactics to build brand awareness. For instance, KitKat, a famous Nestle brand, has a clear marketing message of "Have a Break, have a KitKat," which has become associated with the brand. Nestle consistently uses all available media channels to implement its promotional strategy, ensuring a strong product portfolio that distinguishes it from competitors.</w:t>
       </w:r>
     </w:p>
     <w:p>
@@ -2152,7 +2051,6 @@
           <w:sz w:val="24"/>
           <w:szCs w:val="24"/>
         </w:rPr>
-        <w:lastRenderedPageBreak/>
         <w:t>Comparison of Marketing Mix Strategies</w:t>
       </w:r>
       <w:r>
@@ -2184,6 +2082,7 @@
           <w:sz w:val="24"/>
           <w:szCs w:val="24"/>
         </w:rPr>
+        <w:lastRenderedPageBreak/>
         <w:t>Table 5.0</w:t>
       </w:r>
       <w:r>
@@ -2206,21 +2105,21 @@
     <w:tbl>
       <w:tblPr>
         <w:tblStyle w:val="TableGrid"/>
-        <w:tblW w:w="9516" w:type="dxa"/>
+        <w:tblW w:w="9770" w:type="dxa"/>
         <w:tblLook w:val="04A0" w:firstRow="1" w:lastRow="0" w:firstColumn="1" w:lastColumn="0" w:noHBand="0" w:noVBand="1"/>
       </w:tblPr>
       <w:tblGrid>
-        <w:gridCol w:w="1230"/>
-        <w:gridCol w:w="4054"/>
-        <w:gridCol w:w="4232"/>
+        <w:gridCol w:w="1262"/>
+        <w:gridCol w:w="4162"/>
+        <w:gridCol w:w="4346"/>
       </w:tblGrid>
       <w:tr>
         <w:trPr>
-          <w:trHeight w:val="378"/>
+          <w:trHeight w:val="844"/>
         </w:trPr>
         <w:tc>
           <w:tcPr>
-            <w:tcW w:w="1230" w:type="dxa"/>
+            <w:tcW w:w="1262" w:type="dxa"/>
             <w:noWrap/>
             <w:hideMark/>
           </w:tcPr>
@@ -2251,7 +2150,7 @@
         </w:tc>
         <w:tc>
           <w:tcPr>
-            <w:tcW w:w="4054" w:type="dxa"/>
+            <w:tcW w:w="4162" w:type="dxa"/>
             <w:noWrap/>
             <w:hideMark/>
           </w:tcPr>
@@ -2281,7 +2180,7 @@
         </w:tc>
         <w:tc>
           <w:tcPr>
-            <w:tcW w:w="4232" w:type="dxa"/>
+            <w:tcW w:w="4346" w:type="dxa"/>
             <w:noWrap/>
             <w:hideMark/>
           </w:tcPr>
@@ -2312,11 +2211,11 @@
       </w:tr>
       <w:tr>
         <w:trPr>
-          <w:trHeight w:val="378"/>
+          <w:trHeight w:val="844"/>
         </w:trPr>
         <w:tc>
           <w:tcPr>
-            <w:tcW w:w="1230" w:type="dxa"/>
+            <w:tcW w:w="1262" w:type="dxa"/>
             <w:noWrap/>
             <w:hideMark/>
           </w:tcPr>
@@ -2342,7 +2241,7 @@
         </w:tc>
         <w:tc>
           <w:tcPr>
-            <w:tcW w:w="4054" w:type="dxa"/>
+            <w:tcW w:w="4162" w:type="dxa"/>
             <w:noWrap/>
             <w:hideMark/>
           </w:tcPr>
@@ -2368,7 +2267,7 @@
         </w:tc>
         <w:tc>
           <w:tcPr>
-            <w:tcW w:w="4232" w:type="dxa"/>
+            <w:tcW w:w="4346" w:type="dxa"/>
             <w:noWrap/>
             <w:hideMark/>
           </w:tcPr>
@@ -2395,11 +2294,11 @@
       </w:tr>
       <w:tr>
         <w:trPr>
-          <w:trHeight w:val="378"/>
+          <w:trHeight w:val="844"/>
         </w:trPr>
         <w:tc>
           <w:tcPr>
-            <w:tcW w:w="1230" w:type="dxa"/>
+            <w:tcW w:w="1262" w:type="dxa"/>
             <w:noWrap/>
             <w:hideMark/>
           </w:tcPr>
@@ -2425,7 +2324,7 @@
         </w:tc>
         <w:tc>
           <w:tcPr>
-            <w:tcW w:w="4054" w:type="dxa"/>
+            <w:tcW w:w="4162" w:type="dxa"/>
             <w:noWrap/>
             <w:hideMark/>
           </w:tcPr>
@@ -2451,7 +2350,7 @@
         </w:tc>
         <w:tc>
           <w:tcPr>
-            <w:tcW w:w="4232" w:type="dxa"/>
+            <w:tcW w:w="4346" w:type="dxa"/>
             <w:noWrap/>
             <w:hideMark/>
           </w:tcPr>
@@ -2478,11 +2377,11 @@
       </w:tr>
       <w:tr>
         <w:trPr>
-          <w:trHeight w:val="378"/>
+          <w:trHeight w:val="844"/>
         </w:trPr>
         <w:tc>
           <w:tcPr>
-            <w:tcW w:w="1230" w:type="dxa"/>
+            <w:tcW w:w="1262" w:type="dxa"/>
             <w:noWrap/>
             <w:hideMark/>
           </w:tcPr>
@@ -2508,7 +2407,7 @@
         </w:tc>
         <w:tc>
           <w:tcPr>
-            <w:tcW w:w="4054" w:type="dxa"/>
+            <w:tcW w:w="4162" w:type="dxa"/>
             <w:noWrap/>
             <w:hideMark/>
           </w:tcPr>
@@ -2534,7 +2433,7 @@
         </w:tc>
         <w:tc>
           <w:tcPr>
-            <w:tcW w:w="4232" w:type="dxa"/>
+            <w:tcW w:w="4346" w:type="dxa"/>
             <w:noWrap/>
             <w:hideMark/>
           </w:tcPr>
@@ -2561,11 +2460,11 @@
       </w:tr>
       <w:tr>
         <w:trPr>
-          <w:trHeight w:val="378"/>
+          <w:trHeight w:val="844"/>
         </w:trPr>
         <w:tc>
           <w:tcPr>
-            <w:tcW w:w="1230" w:type="dxa"/>
+            <w:tcW w:w="1262" w:type="dxa"/>
             <w:noWrap/>
             <w:hideMark/>
           </w:tcPr>
@@ -2591,7 +2490,7 @@
         </w:tc>
         <w:tc>
           <w:tcPr>
-            <w:tcW w:w="4054" w:type="dxa"/>
+            <w:tcW w:w="4162" w:type="dxa"/>
             <w:noWrap/>
             <w:hideMark/>
           </w:tcPr>
@@ -2617,7 +2516,7 @@
         </w:tc>
         <w:tc>
           <w:tcPr>
-            <w:tcW w:w="4232" w:type="dxa"/>
+            <w:tcW w:w="4346" w:type="dxa"/>
             <w:noWrap/>
             <w:hideMark/>
           </w:tcPr>
@@ -2645,18 +2544,7 @@
     </w:tbl>
     <w:p>
       <w:pPr>
-        <w:spacing w:line="276" w:lineRule="auto"/>
-        <w:jc w:val="both"/>
-        <w:rPr>
-          <w:rFonts w:ascii="Times New Roman" w:hAnsi="Times New Roman" w:cs="Times New Roman"/>
-          <w:sz w:val="24"/>
-          <w:szCs w:val="24"/>
-        </w:rPr>
-      </w:pPr>
-    </w:p>
-    <w:p>
-      <w:pPr>
-        <w:spacing w:line="276" w:lineRule="auto"/>
+        <w:spacing w:line="360" w:lineRule="auto"/>
         <w:jc w:val="both"/>
         <w:rPr>
           <w:rFonts w:ascii="Times New Roman" w:hAnsi="Times New Roman" w:cs="Times New Roman"/>
@@ -2729,7 +2617,7 @@
     </w:p>
     <w:p>
       <w:pPr>
-        <w:spacing w:line="276" w:lineRule="auto"/>
+        <w:spacing w:line="360" w:lineRule="auto"/>
         <w:jc w:val="both"/>
         <w:rPr>
           <w:rFonts w:ascii="Times New Roman" w:hAnsi="Times New Roman" w:cs="Times New Roman"/>
@@ -2757,97 +2645,38 @@
     </w:p>
     <w:p>
       <w:pPr>
-        <w:spacing w:line="276" w:lineRule="auto"/>
-        <w:jc w:val="both"/>
-        <w:rPr>
-          <w:rFonts w:ascii="Times New Roman" w:hAnsi="Times New Roman" w:cs="Times New Roman"/>
-          <w:sz w:val="24"/>
-          <w:szCs w:val="24"/>
-        </w:rPr>
-      </w:pPr>
-      <w:r>
-        <w:rPr>
-          <w:rFonts w:ascii="Times New Roman" w:hAnsi="Times New Roman" w:cs="Times New Roman"/>
-          <w:sz w:val="24"/>
-          <w:szCs w:val="24"/>
-        </w:rPr>
-        <w:t xml:space="preserve">Nestle's success in each market can be attributed to its adaptive approach, considering the unique characteristics and demands of Chinese and U.S. consumers. The company's focus on product quality, varied product range, competitive pricing, and extensive promotional efforts contributes to its strong market position. By aligning with local preferences and effectively navigating distribution challenges, </w:t>
-      </w:r>
-      <w:r>
-        <w:rPr>
-          <w:rFonts w:ascii="Times New Roman" w:hAnsi="Times New Roman" w:cs="Times New Roman"/>
-          <w:sz w:val="24"/>
-          <w:szCs w:val="24"/>
-        </w:rPr>
-        <w:t>nestle</w:t>
-      </w:r>
-      <w:r>
-        <w:rPr>
-          <w:rFonts w:ascii="Times New Roman" w:hAnsi="Times New Roman" w:cs="Times New Roman"/>
-          <w:sz w:val="24"/>
-          <w:szCs w:val="24"/>
-        </w:rPr>
-        <w:t xml:space="preserve"> has established itself as a leading player in the food and beverage industry in both China and the United States.</w:t>
-      </w:r>
-    </w:p>
-    <w:p>
-      <w:pPr>
-        <w:spacing w:line="276" w:lineRule="auto"/>
-        <w:jc w:val="both"/>
-        <w:rPr>
-          <w:rFonts w:ascii="Times New Roman" w:hAnsi="Times New Roman" w:cs="Times New Roman"/>
-          <w:sz w:val="24"/>
-          <w:szCs w:val="24"/>
-        </w:rPr>
-      </w:pPr>
-    </w:p>
-    <w:p>
-      <w:pPr>
-        <w:spacing w:line="276" w:lineRule="auto"/>
-        <w:jc w:val="both"/>
-        <w:rPr>
-          <w:rFonts w:ascii="Times New Roman" w:hAnsi="Times New Roman" w:cs="Times New Roman"/>
-          <w:sz w:val="24"/>
-          <w:szCs w:val="24"/>
-        </w:rPr>
-      </w:pPr>
-    </w:p>
-    <w:p>
-      <w:pPr>
-        <w:spacing w:line="276" w:lineRule="auto"/>
-        <w:jc w:val="both"/>
-        <w:rPr>
-          <w:rFonts w:ascii="Times New Roman" w:hAnsi="Times New Roman" w:cs="Times New Roman"/>
-          <w:sz w:val="24"/>
-          <w:szCs w:val="24"/>
-        </w:rPr>
-      </w:pPr>
-    </w:p>
-    <w:p>
-      <w:pPr>
-        <w:spacing w:line="276" w:lineRule="auto"/>
-        <w:jc w:val="both"/>
-        <w:rPr>
-          <w:rFonts w:ascii="Times New Roman" w:hAnsi="Times New Roman" w:cs="Times New Roman"/>
-          <w:sz w:val="24"/>
-          <w:szCs w:val="24"/>
-        </w:rPr>
-      </w:pPr>
-    </w:p>
-    <w:p>
-      <w:pPr>
-        <w:spacing w:line="276" w:lineRule="auto"/>
-        <w:jc w:val="both"/>
-        <w:rPr>
-          <w:rFonts w:ascii="Times New Roman" w:hAnsi="Times New Roman" w:cs="Times New Roman"/>
-          <w:sz w:val="24"/>
-          <w:szCs w:val="24"/>
-        </w:rPr>
-      </w:pPr>
-    </w:p>
-    <w:p>
-      <w:pPr>
-        <w:spacing w:line="276" w:lineRule="auto"/>
+        <w:spacing w:line="360" w:lineRule="auto"/>
+        <w:jc w:val="both"/>
+        <w:rPr>
+          <w:rFonts w:ascii="Times New Roman" w:hAnsi="Times New Roman" w:cs="Times New Roman"/>
+          <w:sz w:val="24"/>
+          <w:szCs w:val="24"/>
+        </w:rPr>
+      </w:pPr>
+      <w:r>
+        <w:rPr>
+          <w:rFonts w:ascii="Times New Roman" w:hAnsi="Times New Roman" w:cs="Times New Roman"/>
+          <w:sz w:val="24"/>
+          <w:szCs w:val="24"/>
+        </w:rPr>
+        <w:t>Nestle's success in each market can be attributed to its adaptive approach, considering the unique characteristics and demands of Chinese and U.S. consumers. The company's focus on product quality, varied product range, competitive pricing, and extensive promotional efforts contributes to its strong market position. By aligning with local preferences and effectively navigating distribution challenges, nestle has established itself as a leading player in the food and beverage industry in both China and the United States.</w:t>
+      </w:r>
+    </w:p>
+    <w:p>
+      <w:pPr>
+        <w:spacing w:line="276" w:lineRule="auto"/>
+        <w:jc w:val="both"/>
+        <w:rPr>
+          <w:rFonts w:ascii="Times New Roman" w:hAnsi="Times New Roman" w:cs="Times New Roman"/>
+          <w:sz w:val="24"/>
+          <w:szCs w:val="24"/>
+        </w:rPr>
+      </w:pPr>
+    </w:p>
+    <w:p>
+      <w:pPr>
+        <w:spacing w:line="276" w:lineRule="auto"/>
+        <w:jc w:val="both"/>
         <w:rPr>
           <w:rFonts w:ascii="Times New Roman" w:hAnsi="Times New Roman" w:cs="Times New Roman"/>
           <w:sz w:val="24"/>
@@ -2856,6 +2685,49 @@
       </w:pPr>
       <w:bookmarkStart w:id="0" w:name="_GoBack"/>
       <w:bookmarkEnd w:id="0"/>
+    </w:p>
+    <w:p>
+      <w:pPr>
+        <w:spacing w:line="276" w:lineRule="auto"/>
+        <w:jc w:val="both"/>
+        <w:rPr>
+          <w:rFonts w:ascii="Times New Roman" w:hAnsi="Times New Roman" w:cs="Times New Roman"/>
+          <w:sz w:val="24"/>
+          <w:szCs w:val="24"/>
+        </w:rPr>
+      </w:pPr>
+    </w:p>
+    <w:p>
+      <w:pPr>
+        <w:spacing w:line="276" w:lineRule="auto"/>
+        <w:jc w:val="both"/>
+        <w:rPr>
+          <w:rFonts w:ascii="Times New Roman" w:hAnsi="Times New Roman" w:cs="Times New Roman"/>
+          <w:sz w:val="24"/>
+          <w:szCs w:val="24"/>
+        </w:rPr>
+      </w:pPr>
+    </w:p>
+    <w:p>
+      <w:pPr>
+        <w:spacing w:line="276" w:lineRule="auto"/>
+        <w:jc w:val="both"/>
+        <w:rPr>
+          <w:rFonts w:ascii="Times New Roman" w:hAnsi="Times New Roman" w:cs="Times New Roman"/>
+          <w:sz w:val="24"/>
+          <w:szCs w:val="24"/>
+        </w:rPr>
+      </w:pPr>
+    </w:p>
+    <w:p>
+      <w:pPr>
+        <w:spacing w:line="276" w:lineRule="auto"/>
+        <w:rPr>
+          <w:rFonts w:ascii="Times New Roman" w:hAnsi="Times New Roman" w:cs="Times New Roman"/>
+          <w:sz w:val="24"/>
+          <w:szCs w:val="24"/>
+        </w:rPr>
+      </w:pPr>
     </w:p>
     <w:sectPr>
       <w:pgSz w:w="12240" w:h="15840"/>
@@ -3272,6 +3144,7 @@
   <w:style w:type="character" w:default="1" w:styleId="DefaultParagraphFont">
     <w:name w:val="Default Paragraph Font"/>
     <w:uiPriority w:val="1"/>
+    <w:semiHidden/>
     <w:unhideWhenUsed/>
   </w:style>
   <w:style w:type="table" w:default="1" w:styleId="TableNormal">

</xml_diff>